<commit_message>
Olvas2, Ír, Modosít, Töröl almenük
</commit_message>
<xml_diff>
--- a/Dokumentáció/JAVAElőadásBeadandó.docx
+++ b/Dokumentáció/JAVAElőadásBeadandó.docx
@@ -1895,22 +1895,331 @@
       <w:pPr>
         <w:ind w:left="708"/>
       </w:pPr>
-    </w:p>
-    <w:p>
-      <w:pPr>
-        <w:ind w:left="708"/>
-      </w:pPr>
-    </w:p>
-    <w:p>
-      <w:pPr>
-        <w:ind w:left="708"/>
-      </w:pPr>
-    </w:p>
-    <w:p>
-      <w:pPr>
-        <w:ind w:left="708"/>
-      </w:pPr>
-    </w:p>
+      <w:r>
+        <w:lastRenderedPageBreak/>
+        <w:t>Az Olvas2 menüpon</w:t>
+      </w:r>
+      <w:r>
+        <w:t>t</w:t>
+      </w:r>
+    </w:p>
+    <w:p>
+      <w:pPr>
+        <w:ind w:left="708"/>
+      </w:pPr>
+      <w:r>
+        <w:t>Itt egy ComboBox-ból lehet kiválasztani a szerelő nevét, szövegmezőben meg lehet adni a keresett utca nevének kezdetét vagy egészét, rádiógombokkal kiválasztható az értékhatár és egy jelölőnényzettel szűrhetőek a 2 munkaóránál többet igénylő munkák. Alapesetben az Olvas menüpont alatti listázás valósul meg a betöltéskor.</w:t>
+      </w:r>
+    </w:p>
+    <w:p>
+      <w:pPr>
+        <w:ind w:left="708"/>
+      </w:pPr>
+      <w:r>
+        <w:t xml:space="preserve">Az előzőekben kialakított </w:t>
+      </w:r>
+      <w:proofErr w:type="gramStart"/>
+      <w:r>
+        <w:t>Tablabovit(</w:t>
+      </w:r>
+      <w:proofErr w:type="gramEnd"/>
+      <w:r>
+        <w:t>) metódus lett  átalakítva oly módon, hogy a lekérdezés törzsadatainak nevei és az azatbázis táblák nevei változatlanok maradtak, azonban a lekérdezés további részeit egy newFeltetel nevű StringBuilder változóban gyűjtöttem össze a vezérlőeszközök aktuális állapota függvényében, majd egy .</w:t>
+      </w:r>
+      <w:r>
+        <w:t>toString() metódus meghívásával egy feltetel nevű stringváltozóba adtamát, végül ezt a változót fűztem hozzá az alap lekérdezéshez.</w:t>
+      </w:r>
+    </w:p>
+    <w:p>
+      <w:pPr>
+        <w:ind w:left="708"/>
+      </w:pPr>
+      <w:r>
+        <w:t xml:space="preserve">A szerelő kiválasztásához használatos cb1 nevű ComboBox elemet a </w:t>
+      </w:r>
+      <w:proofErr w:type="gramStart"/>
+      <w:r>
+        <w:t>Legordulo(</w:t>
+      </w:r>
+      <w:proofErr w:type="gramEnd"/>
+      <w:r>
+        <w:t>) metódussal töltöttem fel, az egyes sorokba Szerelo típusú osztályok kerültek, a legördülő listában megjelenő  neveket a Szerelo osztályban létrehozott toString függvény állítja elő.</w:t>
+      </w:r>
+    </w:p>
+    <w:p>
+      <w:pPr>
+        <w:ind w:left="708"/>
+      </w:pPr>
+      <w:r>
+        <w:t>private void Legordulo() throws SQLException {</w:t>
+      </w:r>
+      <w:r>
+        <w:br/>
+        <w:t xml:space="preserve">    cb1.getItems().clear();</w:t>
+      </w:r>
+      <w:r>
+        <w:br/>
+        <w:t xml:space="preserve">    cb1.getItems().add(new Szerelo(0, "Válassz")); // Alapértelmezett elem</w:t>
+      </w:r>
+      <w:r>
+        <w:br/>
+        <w:t xml:space="preserve">    Connection conn = DriverManager.</w:t>
+      </w:r>
+      <w:r>
+        <w:rPr>
+          <w:i/>
+          <w:iCs/>
+        </w:rPr>
+        <w:t>getConnection</w:t>
+      </w:r>
+      <w:r>
+        <w:t>("jdbc:sqlite:/c:/adatbazis/javabead.db");</w:t>
+      </w:r>
+      <w:r>
+        <w:br/>
+        <w:t xml:space="preserve">    Statement stmt = conn.createStatement();</w:t>
+      </w:r>
+      <w:r>
+        <w:br/>
+        <w:t xml:space="preserve">    ResultSet rs = stmt.executeQuery("SELECT az, nev FROM szerelo");</w:t>
+      </w:r>
+      <w:r>
+        <w:br/>
+      </w:r>
+      <w:r>
+        <w:br/>
+        <w:t xml:space="preserve">    while (rs.next()) {</w:t>
+      </w:r>
+      <w:r>
+        <w:br/>
+        <w:t xml:space="preserve">        int id = rs.getInt("az");</w:t>
+      </w:r>
+      <w:r>
+        <w:br/>
+        <w:t xml:space="preserve">        String nev = rs.getString("nev");</w:t>
+      </w:r>
+      <w:r>
+        <w:br/>
+        <w:t xml:space="preserve">        cb1.getItems().add(new Szerelo(id, nev));</w:t>
+      </w:r>
+      <w:r>
+        <w:br/>
+        <w:t xml:space="preserve">    }</w:t>
+      </w:r>
+      <w:r>
+        <w:br/>
+        <w:t xml:space="preserve">    cb1.getSelectionModel().selectFirst(); // Első elem kiválasztása</w:t>
+      </w:r>
+      <w:r>
+        <w:br/>
+        <w:t>}</w:t>
+      </w:r>
+    </w:p>
+    <w:p>
+      <w:pPr>
+        <w:ind w:left="708"/>
+      </w:pPr>
+    </w:p>
+    <w:p>
+      <w:pPr>
+        <w:ind w:left="708"/>
+      </w:pPr>
+      <w:r>
+        <w:t>A tábla szűrés nélküli lekérdezéséhez a következő Stringet hoztam létre:</w:t>
+      </w:r>
+    </w:p>
+    <w:p>
+      <w:pPr>
+        <w:ind w:left="708"/>
+      </w:pPr>
+      <w:r>
+        <w:t xml:space="preserve">private String feltetel=" AND sz.az = </w:t>
+      </w:r>
+      <w:proofErr w:type="gramStart"/>
+      <w:r>
+        <w:t>m.szereloaz</w:t>
+      </w:r>
+      <w:proofErr w:type="gramEnd"/>
+      <w:r>
+        <w:t xml:space="preserve"> AND m.helyaz = h.az ORDER BY m.helyaz";</w:t>
+      </w:r>
+    </w:p>
+    <w:p>
+      <w:pPr>
+        <w:ind w:left="708"/>
+      </w:pPr>
+    </w:p>
+    <w:p>
+      <w:r>
+        <w:lastRenderedPageBreak/>
+        <w:t xml:space="preserve">A vezérlőeszközök lekérdezése a következő kódrészletben történik, amit a Szűrés nyomógomb megnyomásával </w:t>
+      </w:r>
+      <w:proofErr w:type="gramStart"/>
+      <w:r>
+        <w:t>aktiválunk :</w:t>
+      </w:r>
+      <w:proofErr w:type="gramEnd"/>
+    </w:p>
+    <w:p>
+      <w:r>
+        <w:t>public void szuresClick(ActionEvent event) throws SQLException {</w:t>
+      </w:r>
+      <w:r>
+        <w:br/>
+        <w:t xml:space="preserve">    int a = kivSzer();</w:t>
+      </w:r>
+      <w:r>
+        <w:br/>
+        <w:t xml:space="preserve">    StringBuilder newFeltetel = new StringBuilder(" WHERE sz.az = m.szereloaz AND m.helyaz = h.az ");</w:t>
+      </w:r>
+      <w:r>
+        <w:br/>
+        <w:t xml:space="preserve">    // Szerelő szűrés hozzáadása</w:t>
+      </w:r>
+      <w:r>
+        <w:br/>
+        <w:t xml:space="preserve">    if (a != 0) {</w:t>
+      </w:r>
+      <w:r>
+        <w:br/>
+        <w:t xml:space="preserve">        newFeltetel.append(" AND m.szereloaz = ").append(a);</w:t>
+      </w:r>
+      <w:r>
+        <w:br/>
+        <w:t xml:space="preserve">    }</w:t>
+      </w:r>
+      <w:r>
+        <w:br/>
+        <w:t xml:space="preserve">    // Utca név szűrés hozzáadása</w:t>
+      </w:r>
+      <w:r>
+        <w:br/>
+        <w:t xml:space="preserve">    if (!cimKereso.getText().isEmpty()) {</w:t>
+      </w:r>
+      <w:r>
+        <w:br/>
+        <w:t xml:space="preserve">        newFeltetel.append(" AND h.utca LIKE '").append(cimKereso.getText()).append("%'");</w:t>
+      </w:r>
+      <w:r>
+        <w:br/>
+        <w:t xml:space="preserve">    }</w:t>
+      </w:r>
+      <w:r>
+        <w:br/>
+        <w:t xml:space="preserve">    //értékhatár szűrés hozzáadása</w:t>
+      </w:r>
+      <w:r>
+        <w:br/>
+        <w:t xml:space="preserve">    if(rb1.isSelected())</w:t>
+      </w:r>
+      <w:r>
+        <w:br/>
+        <w:t xml:space="preserve">    {</w:t>
+      </w:r>
+      <w:r>
+        <w:br/>
+        <w:t xml:space="preserve">        newFeltetel.append(" AND m.anyagar &lt; 5000 ");</w:t>
+      </w:r>
+      <w:r>
+        <w:br/>
+        <w:t xml:space="preserve">    }</w:t>
+      </w:r>
+      <w:r>
+        <w:br/>
+        <w:t xml:space="preserve">    if(rb2.isSelected()){</w:t>
+      </w:r>
+      <w:r>
+        <w:br/>
+        <w:t xml:space="preserve">        newFeltetel.append(" AND m.anyagar &gt;= 5000 ");</w:t>
+      </w:r>
+      <w:r>
+        <w:br/>
+        <w:t xml:space="preserve">    }</w:t>
+      </w:r>
+      <w:r>
+        <w:br/>
+        <w:t xml:space="preserve">    if(ch1.isSelected()){</w:t>
+      </w:r>
+      <w:r>
+        <w:br/>
+        <w:t xml:space="preserve">        newFeltetel.append(" AND m.munkaora &gt;2 ");</w:t>
+      </w:r>
+      <w:r>
+        <w:br/>
+        <w:t xml:space="preserve">    }</w:t>
+      </w:r>
+      <w:r>
+        <w:br/>
+        <w:t xml:space="preserve">    //rendezze sorba</w:t>
+      </w:r>
+      <w:r>
+        <w:br/>
+        <w:t xml:space="preserve">    newFeltetel.append(" ORDER BY m.helyaz");</w:t>
+      </w:r>
+      <w:r>
+        <w:br/>
+        <w:t xml:space="preserve">        feltetel = newFeltetel.toString();</w:t>
+      </w:r>
+      <w:r>
+        <w:br/>
+        <w:t xml:space="preserve">    Tablabovit();</w:t>
+      </w:r>
+      <w:r>
+        <w:br/>
+        <w:t>}</w:t>
+      </w:r>
+    </w:p>
+    <w:p>
+      <w:r>
+        <w:lastRenderedPageBreak/>
+        <w:t>Eredmény:</w:t>
+      </w:r>
+      <w:r>
+        <w:rPr>
+          <w:noProof/>
+        </w:rPr>
+        <w:t xml:space="preserve"> </w:t>
+      </w:r>
+      <w:r>
+        <w:drawing>
+          <wp:inline distT="0" distB="0" distL="0" distR="0" wp14:anchorId="5080EE46" wp14:editId="69E976A7">
+            <wp:extent cx="5760720" cy="4223385"/>
+            <wp:effectExtent l="0" t="0" r="0" b="5715"/>
+            <wp:docPr id="842968239" name="Kép 1" descr="A képen szöveg, képernyőkép, szoftver, Számítógépes ikon látható&#10;&#10;Automatikusan generált leírás"/>
+            <wp:cNvGraphicFramePr>
+              <a:graphicFrameLocks xmlns:a="http://schemas.openxmlformats.org/drawingml/2006/main" noChangeAspect="1"/>
+            </wp:cNvGraphicFramePr>
+            <a:graphic xmlns:a="http://schemas.openxmlformats.org/drawingml/2006/main">
+              <a:graphicData uri="http://schemas.openxmlformats.org/drawingml/2006/picture">
+                <pic:pic xmlns:pic="http://schemas.openxmlformats.org/drawingml/2006/picture">
+                  <pic:nvPicPr>
+                    <pic:cNvPr id="842968239" name="Kép 1" descr="A képen szöveg, képernyőkép, szoftver, Számítógépes ikon látható&#10;&#10;Automatikusan generált leírás"/>
+                    <pic:cNvPicPr/>
+                  </pic:nvPicPr>
+                  <pic:blipFill>
+                    <a:blip r:embed="rId13"/>
+                    <a:stretch>
+                      <a:fillRect/>
+                    </a:stretch>
+                  </pic:blipFill>
+                  <pic:spPr>
+                    <a:xfrm>
+                      <a:off x="0" y="0"/>
+                      <a:ext cx="5760720" cy="4223385"/>
+                    </a:xfrm>
+                    <a:prstGeom prst="rect">
+                      <a:avLst/>
+                    </a:prstGeom>
+                  </pic:spPr>
+                </pic:pic>
+              </a:graphicData>
+            </a:graphic>
+          </wp:inline>
+        </w:drawing>
+      </w:r>
+    </w:p>
+    <w:p/>
+    <w:p/>
     <w:p/>
     <w:p/>
     <w:p/>

</xml_diff>

<commit_message>
MNB SOAP felületek előkészítése
</commit_message>
<xml_diff>
--- a/Dokumentáció/JAVAElőadásBeadandó.docx
+++ b/Dokumentáció/JAVAElőadásBeadandó.docx
@@ -78,7 +78,15 @@
         </w:tabs>
       </w:pPr>
       <w:r>
-        <w:t>A feladatot egyedül készítettem el. A munkafolyamat során az elkészült munkarészeket a GITHUB -ra  két profilon keresztül töltöttem fel, SzaszAndrasGabor és SzaszZYKV5N felhasználói fiókokat használva.</w:t>
+        <w:t>A feladatot egyedül készítettem el. A munkafolyamat során az elkészült munkarészeket a GITHUB -</w:t>
+      </w:r>
+      <w:proofErr w:type="gramStart"/>
+      <w:r>
+        <w:t>ra  két</w:t>
+      </w:r>
+      <w:proofErr w:type="gramEnd"/>
+      <w:r>
+        <w:t xml:space="preserve"> profilon keresztül töltöttem fel, SzaszAndrasGabor és SzaszZYKV5N felhasználói fiókokat használva.</w:t>
       </w:r>
     </w:p>
     <w:p/>
@@ -88,7 +96,11 @@
         <w:t xml:space="preserve"> A JAVA Alkalmazások elnevezésű tárgyhoz kapcsolódóan elkészítettem a JAVA FX beadandó feladatot. </w:t>
       </w:r>
       <w:r>
-        <w:t>A feadat kiválasztásához a meghírdetett témák közül az 1-02-Vízvezeték szerelők adatbázist választottam, ennek megfelelően a</w:t>
+        <w:t xml:space="preserve">A feadat kiválasztásához a meghírdetett témák közül az 1-02-Vízvezeték szerelők adatbázist választottam, ennek megfelelően </w:t>
+      </w:r>
+      <w:proofErr w:type="gramStart"/>
+      <w:r>
+        <w:t>a</w:t>
       </w:r>
       <w:r>
         <w:t xml:space="preserve">z </w:t>
@@ -99,6 +111,7 @@
       <w:r>
         <w:t>alkalmazás</w:t>
       </w:r>
+      <w:proofErr w:type="gramEnd"/>
       <w:r>
         <w:t xml:space="preserve"> is ehhez a témához kapcsolódóan lett kialakítva</w:t>
       </w:r>
@@ -117,7 +130,15 @@
         <w:t>során</w:t>
       </w:r>
       <w:r>
-        <w:t xml:space="preserve"> létrejöttek a MenuApplication.java,  a MenuController.java és a menu.fxml </w:t>
+        <w:t xml:space="preserve"> létrejöttek a </w:t>
+      </w:r>
+      <w:proofErr w:type="gramStart"/>
+      <w:r>
+        <w:t>MenuApplication.java,  a</w:t>
+      </w:r>
+      <w:proofErr w:type="gramEnd"/>
+      <w:r>
+        <w:t xml:space="preserve"> MenuController.java és a menu.fxml </w:t>
       </w:r>
       <w:r>
         <w:t xml:space="preserve"> </w:t>
@@ -128,7 +149,15 @@
     </w:p>
     <w:p>
       <w:r>
-        <w:t>Az alkalmazás grafikus alapját képező menu.fxml állományban lett kialakítva a kezdőképernyő, amely megjelenés elemei egy vBox típusú külső virtuális doboz keretben lettek összefogva.</w:t>
+        <w:t xml:space="preserve">Az alkalmazás grafikus alapját képező </w:t>
+      </w:r>
+      <w:proofErr w:type="gramStart"/>
+      <w:r>
+        <w:t>menu.fxml</w:t>
+      </w:r>
+      <w:proofErr w:type="gramEnd"/>
+      <w:r>
+        <w:t xml:space="preserve"> állományban lett kialakítva a kezdőképernyő, amely megjelenés elemei egy vBox típusú külső virtuális doboz keretben lettek összefogva.</w:t>
       </w:r>
     </w:p>
     <w:p>
@@ -138,10 +167,18 @@
     </w:p>
     <w:p>
       <w:r>
-        <w:t>Az elrendezés kialakításához a Scene Builder programot alkalmaztam, illetve a</w:t>
-      </w:r>
-      <w:r>
-        <w:t>z .fxml állományban szövegesen is szerkesztett állományt menu.fxml állományként mentettem el.</w:t>
+        <w:t xml:space="preserve">Az elrendezés kialakításához a Scene Builder programot alkalmaztam, illetve </w:t>
+      </w:r>
+      <w:proofErr w:type="gramStart"/>
+      <w:r>
+        <w:t>a</w:t>
+      </w:r>
+      <w:r>
+        <w:t>z .fxml</w:t>
+      </w:r>
+      <w:proofErr w:type="gramEnd"/>
+      <w:r>
+        <w:t xml:space="preserve"> állományban szövegesen is szerkesztett állományt menu.fxml állományként mentettem el.</w:t>
       </w:r>
     </w:p>
     <w:p>
@@ -216,7 +253,15 @@
       </w:r>
       <w:r>
         <w:br/>
-        <w:t>private void Ujablak(ActionEvent event) throws IOException {</w:t>
+        <w:t xml:space="preserve">private void </w:t>
+      </w:r>
+      <w:proofErr w:type="gramStart"/>
+      <w:r>
+        <w:t>Ujablak(</w:t>
+      </w:r>
+      <w:proofErr w:type="gramEnd"/>
+      <w:r>
+        <w:t>ActionEvent event) throws IOException {</w:t>
       </w:r>
       <w:r>
         <w:br/>
@@ -258,7 +303,15 @@
         <w:t>meg</w:t>
       </w:r>
       <w:r>
-        <w:t>, amely megvizsgálja, hogy melyik menuitem hívta meg, és ennek megfelelően választja ki a fetöltendő .fxml fájlt.</w:t>
+        <w:t xml:space="preserve">, amely megvizsgálja, hogy melyik menuitem hívta meg, és ennek megfelelően választja ki a </w:t>
+      </w:r>
+      <w:proofErr w:type="gramStart"/>
+      <w:r>
+        <w:t>fetöltendő .fxml</w:t>
+      </w:r>
+      <w:proofErr w:type="gramEnd"/>
+      <w:r>
+        <w:t xml:space="preserve"> fájlt.</w:t>
       </w:r>
     </w:p>
     <w:p/>
@@ -367,7 +420,15 @@
     </w:p>
     <w:p>
       <w:r>
-        <w:t>private void loadFXMLToRootPane(String fxmlFileName) {</w:t>
+        <w:t xml:space="preserve">private void </w:t>
+      </w:r>
+      <w:proofErr w:type="gramStart"/>
+      <w:r>
+        <w:t>loadFXMLToRootPane(</w:t>
+      </w:r>
+      <w:proofErr w:type="gramEnd"/>
+      <w:r>
+        <w:t>String fxmlFileName) {</w:t>
       </w:r>
       <w:r>
         <w:br/>
@@ -1477,7 +1538,15 @@
       </w:r>
       <w:r>
         <w:br/>
-        <w:t xml:space="preserve">    &lt;groupId&gt;com.github.gwenn&lt;/groupId&gt;</w:t>
+        <w:t xml:space="preserve">    </w:t>
+      </w:r>
+      <w:proofErr w:type="gramStart"/>
+      <w:r>
+        <w:t>&lt;groupId&gt;com.github.gwenn</w:t>
+      </w:r>
+      <w:proofErr w:type="gramEnd"/>
+      <w:r>
+        <w:t>&lt;/groupId&gt;</w:t>
       </w:r>
       <w:r>
         <w:br/>
@@ -1509,7 +1578,15 @@
         <w:t xml:space="preserve">Létrehoztam egy </w:t>
       </w:r>
       <w:r>
-        <w:t>OlvasDAO. java osztályt a táblázatban megjelenítendő adatok részére. Az ebben az osztályban meghatározott változók az összetett lekérdezéstábláknál lettek  felhasználva.</w:t>
+        <w:t xml:space="preserve">OlvasDAO. java osztályt a táblázatban megjelenítendő adatok részére. Az ebben az osztályban meghatározott változók az összetett lekérdezéstábláknál </w:t>
+      </w:r>
+      <w:proofErr w:type="gramStart"/>
+      <w:r>
+        <w:t>lettek  felhasználva</w:t>
+      </w:r>
+      <w:proofErr w:type="gramEnd"/>
+      <w:r>
+        <w:t>.</w:t>
       </w:r>
     </w:p>
     <w:p>
@@ -1517,7 +1594,15 @@
         <w:ind w:left="708"/>
       </w:pPr>
       <w:r>
-        <w:t>Az olvas.fxml-ben egy a menu.fxml-be beágyazandó felület lett kialakítva, AnchorPane konténeren belül. A táblázat kilakítását a főbb méretek miatt itt alakítottam ki.</w:t>
+        <w:t xml:space="preserve">Az </w:t>
+      </w:r>
+      <w:proofErr w:type="gramStart"/>
+      <w:r>
+        <w:t>olvas.fxml</w:t>
+      </w:r>
+      <w:proofErr w:type="gramEnd"/>
+      <w:r>
+        <w:t>-ben egy a menu.fxml-be beágyazandó felület lett kialakítva, AnchorPane konténeren belül. A táblázat kilakítását a főbb méretek miatt itt alakítottam ki.</w:t>
       </w:r>
     </w:p>
     <w:p>
@@ -1525,6 +1610,9 @@
         <w:ind w:left="708"/>
       </w:pPr>
       <w:r>
+        <w:rPr>
+          <w:noProof/>
+        </w:rPr>
         <w:drawing>
           <wp:inline distT="0" distB="0" distL="0" distR="0" wp14:anchorId="72650CBA" wp14:editId="7A391721">
             <wp:extent cx="4014914" cy="2249537"/>
@@ -1567,7 +1655,15 @@
         <w:ind w:left="708"/>
       </w:pPr>
       <w:r>
-        <w:t>A menüponthoz önálló kontrollert hoztam létre OlvasController néven. Ebben a fájlban történik meg a táblázat oszlopváltozóinak és konfigurációjának kialakítása. Az initialize() lefutása során a táblázat előre beállított értékei törlődnek, majd megtörténik a táblázat oszlopainak és mezőtípusainak beállítása.</w:t>
+        <w:t xml:space="preserve">A menüponthoz önálló kontrollert hoztam létre OlvasController néven. Ebben a fájlban történik meg a táblázat oszlopváltozóinak és konfigurációjának kialakítása. Az </w:t>
+      </w:r>
+      <w:proofErr w:type="gramStart"/>
+      <w:r>
+        <w:t>initialize(</w:t>
+      </w:r>
+      <w:proofErr w:type="gramEnd"/>
+      <w:r>
+        <w:t>) lefutása során a táblázat előre beállított értékei törlődnek, majd megtörténik a táblázat oszlopainak és mezőtípusainak beállítása.</w:t>
       </w:r>
     </w:p>
     <w:p>
@@ -1575,7 +1671,15 @@
         <w:ind w:left="708"/>
       </w:pPr>
       <w:r>
-        <w:t>Ezt követően automatikusan meghívja a Tablabovit() metódus, ami feltölti a táblázatot.</w:t>
+        <w:t xml:space="preserve">Ezt követően automatikusan meghívja a </w:t>
+      </w:r>
+      <w:proofErr w:type="gramStart"/>
+      <w:r>
+        <w:t>Tablabovit(</w:t>
+      </w:r>
+      <w:proofErr w:type="gramEnd"/>
+      <w:r>
+        <w:t>) metódus, ami feltölti a táblázatot.</w:t>
       </w:r>
     </w:p>
     <w:p>
@@ -1583,6 +1687,9 @@
         <w:ind w:left="708"/>
       </w:pPr>
       <w:r>
+        <w:rPr>
+          <w:noProof/>
+        </w:rPr>
         <w:drawing>
           <wp:inline distT="0" distB="0" distL="0" distR="0" wp14:anchorId="000E6DAC" wp14:editId="44921343">
             <wp:extent cx="5501864" cy="3074179"/>
@@ -1634,7 +1741,15 @@
         <w:ind w:left="708"/>
       </w:pPr>
       <w:r>
-        <w:t>OlvasDAO newOlvasDAO = new OlvasDAO(1,"Budapest", "Podhorszky utca 68"," Kiss Lajos",3,15000);</w:t>
+        <w:t xml:space="preserve">OlvasDAO newOlvasDAO = new </w:t>
+      </w:r>
+      <w:proofErr w:type="gramStart"/>
+      <w:r>
+        <w:t>OlvasDAO(</w:t>
+      </w:r>
+      <w:proofErr w:type="gramEnd"/>
+      <w:r>
+        <w:t>1,"Budapest", "Podhorszky utca 68"," Kiss Lajos",3,15000);</w:t>
       </w:r>
     </w:p>
     <w:p>
@@ -1686,7 +1801,15 @@
       </w:r>
       <w:r>
         <w:br/>
-        <w:t>rs = stmt.executeQuery(</w:t>
+        <w:t xml:space="preserve">rs = </w:t>
+      </w:r>
+      <w:proofErr w:type="gramStart"/>
+      <w:r>
+        <w:t>stmt.executeQuery</w:t>
+      </w:r>
+      <w:proofErr w:type="gramEnd"/>
+      <w:r>
+        <w:t>(</w:t>
       </w:r>
       <w:r>
         <w:br/>
@@ -1737,6 +1860,9 @@
         <w:ind w:left="708"/>
       </w:pPr>
       <w:r>
+        <w:rPr>
+          <w:noProof/>
+        </w:rPr>
         <w:drawing>
           <wp:inline distT="0" distB="0" distL="0" distR="0" wp14:anchorId="197D252B" wp14:editId="47FEF899">
             <wp:extent cx="3573452" cy="2571373"/>
@@ -1799,7 +1925,15 @@
         <w:ind w:left="708"/>
       </w:pPr>
       <w:r>
-        <w:t>Az előzőekben kialakított Tablabovit() metódus lett  átalakítva oly módon, hogy a lekérdezés törzsadatainak nevei és az azatbázis táblák nevei változatlanok maradtak, azonban a lekérdezés további részeit egy newFeltetel nevű StringBuilder változóban gyűjtöttem össze a vezérlőeszközök aktuális állapota függvényében, majd egy .</w:t>
+        <w:t xml:space="preserve">Az előzőekben kialakított </w:t>
+      </w:r>
+      <w:proofErr w:type="gramStart"/>
+      <w:r>
+        <w:t>Tablabovit(</w:t>
+      </w:r>
+      <w:proofErr w:type="gramEnd"/>
+      <w:r>
+        <w:t>) metódus lett  átalakítva oly módon, hogy a lekérdezés törzsadatainak nevei és az azatbázis táblák nevei változatlanok maradtak, azonban a lekérdezés további részeit egy newFeltetel nevű StringBuilder változóban gyűjtöttem össze a vezérlőeszközök aktuális állapota függvényében, majd egy .</w:t>
       </w:r>
       <w:r>
         <w:t>toString() metódus meghívásával egy feltetel nevű stringváltozóba adtamát, végül ezt a változót fűztem hozzá az alap lekérdezéshez.</w:t>
@@ -1810,7 +1944,15 @@
         <w:ind w:left="708"/>
       </w:pPr>
       <w:r>
-        <w:t>A szerelő kiválasztásához használatos cb1 nevű ComboBox elemet a Legordulo() metódussal töltöttem fel, az egyes sorokba Szerelo típusú osztályok kerültek, a legördülő listában megjelenő  neveket a Szerelo osztályban létrehozott toString függvény állítja elő.</w:t>
+        <w:t xml:space="preserve">A szerelő kiválasztásához használatos cb1 nevű ComboBox elemet a </w:t>
+      </w:r>
+      <w:proofErr w:type="gramStart"/>
+      <w:r>
+        <w:t>Legordulo(</w:t>
+      </w:r>
+      <w:proofErr w:type="gramEnd"/>
+      <w:r>
+        <w:t>) metódussal töltöttem fel, az egyes sorokba Szerelo típusú osztályok kerültek, a legördülő listában megjelenő  neveket a Szerelo osztályban létrehozott toString függvény állítja elő.</w:t>
       </w:r>
     </w:p>
     <w:p>
@@ -1900,7 +2042,15 @@
         <w:ind w:left="708"/>
       </w:pPr>
       <w:r>
-        <w:t>private String feltetel=" AND sz.az = m.szereloaz AND m.helyaz = h.az ORDER BY m.helyaz";</w:t>
+        <w:t xml:space="preserve">private String feltetel=" AND sz.az = </w:t>
+      </w:r>
+      <w:proofErr w:type="gramStart"/>
+      <w:r>
+        <w:t>m.szereloaz</w:t>
+      </w:r>
+      <w:proofErr w:type="gramEnd"/>
+      <w:r>
+        <w:t xml:space="preserve"> AND m.helyaz = h.az ORDER BY m.helyaz";</w:t>
       </w:r>
     </w:p>
     <w:p>
@@ -1911,8 +2061,13 @@
     <w:p>
       <w:r>
         <w:lastRenderedPageBreak/>
-        <w:t>A vezérlőeszközök lekérdezése a következő kódrészletben történik, amit a Szűrés nyomógomb megnyomásával aktiválunk :</w:t>
-      </w:r>
+        <w:t xml:space="preserve">A vezérlőeszközök lekérdezése a következő kódrészletben történik, amit a Szűrés nyomógomb megnyomásával </w:t>
+      </w:r>
+      <w:proofErr w:type="gramStart"/>
+      <w:r>
+        <w:t>aktiválunk :</w:t>
+      </w:r>
+      <w:proofErr w:type="gramEnd"/>
     </w:p>
     <w:p>
       <w:r>
@@ -2035,6 +2190,9 @@
         <w:t xml:space="preserve"> </w:t>
       </w:r>
       <w:r>
+        <w:rPr>
+          <w:noProof/>
+        </w:rPr>
         <w:drawing>
           <wp:inline distT="0" distB="0" distL="0" distR="0" wp14:anchorId="5080EE46" wp14:editId="69E976A7">
             <wp:extent cx="5760720" cy="4223385"/>
@@ -2092,7 +2250,15 @@
     </w:p>
     <w:p>
       <w:r>
-        <w:t xml:space="preserve"> Létrehoz egy adatbázis kapcsolatot és végrehajt egy INSERT SQL lekérdezést az új rekord hozzáadásához (pstmt.executeUpdate).</w:t>
+        <w:t xml:space="preserve"> Létrehoz egy adatbázis kapcsolatot és végrehajt egy INSERT SQL lekérdezést az új rekord hozzáadásához (</w:t>
+      </w:r>
+      <w:proofErr w:type="gramStart"/>
+      <w:r>
+        <w:t>pstmt.executeUpdate</w:t>
+      </w:r>
+      <w:proofErr w:type="gramEnd"/>
+      <w:r>
+        <w:t>).</w:t>
       </w:r>
     </w:p>
     <w:p>
@@ -2111,7 +2277,15 @@
     <w:p/>
     <w:p>
       <w:r>
-        <w:t xml:space="preserve">    public void felvesz(ActionEvent event) throws SQLException {</w:t>
+        <w:t xml:space="preserve">    public void </w:t>
+      </w:r>
+      <w:proofErr w:type="gramStart"/>
+      <w:r>
+        <w:t>felvesz(</w:t>
+      </w:r>
+      <w:proofErr w:type="gramEnd"/>
+      <w:r>
+        <w:t>ActionEvent event) throws SQLException {</w:t>
       </w:r>
     </w:p>
     <w:p>
@@ -2128,37 +2302,93 @@
     <w:p>
       <w:r>
         <w:lastRenderedPageBreak/>
-        <w:t xml:space="preserve">        if (!szereloNev.isEmpty() &amp;&amp; belepesEv &gt; 0) {</w:t>
-      </w:r>
-    </w:p>
-    <w:p>
-      <w:r>
-        <w:t xml:space="preserve">            Connection conn = DriverManager.getConnection("jdbc:sqlite:/c:/adatbazis/javabead.db");</w:t>
-      </w:r>
-    </w:p>
-    <w:p>
-      <w:r>
-        <w:t xml:space="preserve">            String query = "INSERT INTO szerelo (nev, kezdev) VALUES (?, ?)";</w:t>
-      </w:r>
-    </w:p>
-    <w:p>
-      <w:r>
-        <w:t xml:space="preserve">            PreparedStatement pstmt = conn.prepareStatement(query);</w:t>
-      </w:r>
-    </w:p>
-    <w:p>
-      <w:r>
-        <w:t xml:space="preserve">            pstmt.setString(1, szereloNev);</w:t>
-      </w:r>
-    </w:p>
-    <w:p>
-      <w:r>
-        <w:t xml:space="preserve">            pstmt.setInt(2, belepesEv);</w:t>
-      </w:r>
-    </w:p>
-    <w:p>
-      <w:r>
-        <w:t xml:space="preserve">            pstmt.executeUpdate();</w:t>
+        <w:t xml:space="preserve">        if </w:t>
+      </w:r>
+      <w:proofErr w:type="gramStart"/>
+      <w:r>
+        <w:t>(!szereloNev.isEmpty</w:t>
+      </w:r>
+      <w:proofErr w:type="gramEnd"/>
+      <w:r>
+        <w:t>() &amp;&amp; belepesEv &gt; 0) {</w:t>
+      </w:r>
+    </w:p>
+    <w:p>
+      <w:r>
+        <w:t xml:space="preserve">            Connection conn = DriverManager.getConnection("</w:t>
+      </w:r>
+      <w:proofErr w:type="gramStart"/>
+      <w:r>
+        <w:t>jdbc:sqlite:/c</w:t>
+      </w:r>
+      <w:proofErr w:type="gramEnd"/>
+      <w:r>
+        <w:t>:/adatbazis/javabead.db");</w:t>
+      </w:r>
+    </w:p>
+    <w:p>
+      <w:r>
+        <w:t xml:space="preserve">            String query = "INSERT INTO szerelo (nev, kezdev) VALUES </w:t>
+      </w:r>
+      <w:proofErr w:type="gramStart"/>
+      <w:r>
+        <w:t>(?,</w:t>
+      </w:r>
+      <w:proofErr w:type="gramEnd"/>
+      <w:r>
+        <w:t xml:space="preserve"> ?)";</w:t>
+      </w:r>
+    </w:p>
+    <w:p>
+      <w:r>
+        <w:t xml:space="preserve">            PreparedStatement pstmt = </w:t>
+      </w:r>
+      <w:proofErr w:type="gramStart"/>
+      <w:r>
+        <w:t>conn.prepareStatement</w:t>
+      </w:r>
+      <w:proofErr w:type="gramEnd"/>
+      <w:r>
+        <w:t>(query);</w:t>
+      </w:r>
+    </w:p>
+    <w:p>
+      <w:r>
+        <w:t xml:space="preserve">            </w:t>
+      </w:r>
+      <w:proofErr w:type="gramStart"/>
+      <w:r>
+        <w:t>pstmt.setString</w:t>
+      </w:r>
+      <w:proofErr w:type="gramEnd"/>
+      <w:r>
+        <w:t>(1, szereloNev);</w:t>
+      </w:r>
+    </w:p>
+    <w:p>
+      <w:r>
+        <w:t xml:space="preserve">            </w:t>
+      </w:r>
+      <w:proofErr w:type="gramStart"/>
+      <w:r>
+        <w:t>pstmt.setInt</w:t>
+      </w:r>
+      <w:proofErr w:type="gramEnd"/>
+      <w:r>
+        <w:t>(2, belepesEv);</w:t>
+      </w:r>
+    </w:p>
+    <w:p>
+      <w:r>
+        <w:t xml:space="preserve">            </w:t>
+      </w:r>
+      <w:proofErr w:type="gramStart"/>
+      <w:r>
+        <w:t>pstmt.executeUpdate</w:t>
+      </w:r>
+      <w:proofErr w:type="gramEnd"/>
+      <w:r>
+        <w:t>();</w:t>
       </w:r>
     </w:p>
     <w:p/>
@@ -2169,7 +2399,15 @@
     </w:p>
     <w:p>
       <w:r>
-        <w:t xml:space="preserve">            Tablabovit();</w:t>
+        <w:t xml:space="preserve">            </w:t>
+      </w:r>
+      <w:proofErr w:type="gramStart"/>
+      <w:r>
+        <w:t>Tablabovit(</w:t>
+      </w:r>
+      <w:proofErr w:type="gramEnd"/>
+      <w:r>
+        <w:t>);</w:t>
       </w:r>
     </w:p>
     <w:p/>
@@ -2200,11 +2438,22 @@
     </w:p>
     <w:p>
       <w:r>
-        <w:t xml:space="preserve">            System.out.println("Kérjük, töltse ki a mezőket megfelelően!");        }    }</w:t>
-      </w:r>
-    </w:p>
-    <w:p>
-      <w:r>
+        <w:t xml:space="preserve">            System.out.println("Kérjük, töltse ki a mezőket megfelelően!"</w:t>
+      </w:r>
+      <w:proofErr w:type="gramStart"/>
+      <w:r>
+        <w:t xml:space="preserve">);   </w:t>
+      </w:r>
+      <w:proofErr w:type="gramEnd"/>
+      <w:r>
+        <w:t xml:space="preserve">     }    }</w:t>
+      </w:r>
+    </w:p>
+    <w:p>
+      <w:r>
+        <w:rPr>
+          <w:noProof/>
+        </w:rPr>
         <w:lastRenderedPageBreak/>
         <w:drawing>
           <wp:inline distT="0" distB="0" distL="0" distR="0" wp14:anchorId="4BDF94E2" wp14:editId="237A8278">
@@ -2256,7 +2505,15 @@
     <w:p>
       <w:r>
         <w:br/>
-        <w:t>private void Legordulo() throws SQLException {</w:t>
+        <w:t xml:space="preserve">private void </w:t>
+      </w:r>
+      <w:proofErr w:type="gramStart"/>
+      <w:r>
+        <w:t>Legordulo(</w:t>
+      </w:r>
+      <w:proofErr w:type="gramEnd"/>
+      <w:r>
+        <w:t>) throws SQLException {</w:t>
       </w:r>
       <w:r>
         <w:br/>
@@ -2427,6 +2684,9 @@
     </w:p>
     <w:p>
       <w:r>
+        <w:rPr>
+          <w:noProof/>
+        </w:rPr>
         <w:drawing>
           <wp:inline distT="0" distB="0" distL="0" distR="0" wp14:anchorId="5883146C" wp14:editId="62F33E74">
             <wp:extent cx="5760720" cy="3763010"/>
@@ -2778,6 +3038,233 @@
       </w:r>
     </w:p>
     <w:p>
+      <w:r>
+        <w:t>A párhuzamos programfutást bemutató menüpontban a feladatkiírásnak megfelelően az egyik Label típusú feliratban 1 másodpercenként, míg a másik Label feliratban két másodpercenként változik a szöveg.</w:t>
+      </w:r>
+    </w:p>
+    <w:p>
+      <w:r>
+        <w:t>A futást megvalósító kódrészlet:</w:t>
+      </w:r>
+    </w:p>
+    <w:p>
+      <w:r>
+        <w:t>public class ParhController {</w:t>
+      </w:r>
+      <w:r>
+        <w:br/>
+        <w:t xml:space="preserve">    @FXML</w:t>
+      </w:r>
+      <w:r>
+        <w:br/>
+        <w:t xml:space="preserve">    private Label label1;</w:t>
+      </w:r>
+      <w:r>
+        <w:br/>
+        <w:t xml:space="preserve">    @FXML</w:t>
+      </w:r>
+      <w:r>
+        <w:br/>
+        <w:t xml:space="preserve">    private Label label2;</w:t>
+      </w:r>
+      <w:r>
+        <w:br/>
+      </w:r>
+      <w:r>
+        <w:br/>
+        <w:t xml:space="preserve">    private ScheduledExecutorService futtato;</w:t>
+      </w:r>
+      <w:r>
+        <w:br/>
+      </w:r>
+      <w:r>
+        <w:br/>
+        <w:t xml:space="preserve">    @FXML</w:t>
+      </w:r>
+      <w:r>
+        <w:br/>
+      </w:r>
+      <w:r>
+        <w:lastRenderedPageBreak/>
+        <w:t xml:space="preserve">    private void elindit() {</w:t>
+      </w:r>
+      <w:r>
+        <w:br/>
+        <w:t xml:space="preserve">        futtato = Executors.</w:t>
+      </w:r>
+      <w:r>
+        <w:rPr>
+          <w:i/>
+          <w:iCs/>
+        </w:rPr>
+        <w:t>newScheduledThreadPool</w:t>
+      </w:r>
+      <w:r>
+        <w:t>(2);</w:t>
+      </w:r>
+      <w:r>
+        <w:br/>
+      </w:r>
+      <w:r>
+        <w:br/>
+        <w:t xml:space="preserve">        futtato.scheduleAtFixedRate(() -&gt; {</w:t>
+      </w:r>
+      <w:r>
+        <w:br/>
+        <w:t xml:space="preserve">            Platform.</w:t>
+      </w:r>
+      <w:r>
+        <w:rPr>
+          <w:i/>
+          <w:iCs/>
+        </w:rPr>
+        <w:t>runLater</w:t>
+      </w:r>
+      <w:r>
+        <w:t>(() -&gt; label1.setText("Label 1: " + System.</w:t>
+      </w:r>
+      <w:r>
+        <w:rPr>
+          <w:i/>
+          <w:iCs/>
+        </w:rPr>
+        <w:t>currentTimeMillis</w:t>
+      </w:r>
+      <w:r>
+        <w:t>()));</w:t>
+      </w:r>
+      <w:r>
+        <w:br/>
+        <w:t xml:space="preserve">        }, 0, 1, TimeUnit.</w:t>
+      </w:r>
+      <w:r>
+        <w:rPr>
+          <w:i/>
+          <w:iCs/>
+        </w:rPr>
+        <w:t>SECONDS</w:t>
+      </w:r>
+      <w:r>
+        <w:t>);</w:t>
+      </w:r>
+      <w:r>
+        <w:br/>
+      </w:r>
+      <w:r>
+        <w:br/>
+        <w:t xml:space="preserve">        futtato.scheduleAtFixedRate(() -&gt; {</w:t>
+      </w:r>
+      <w:r>
+        <w:br/>
+        <w:t xml:space="preserve">            Platform.</w:t>
+      </w:r>
+      <w:r>
+        <w:rPr>
+          <w:i/>
+          <w:iCs/>
+        </w:rPr>
+        <w:t>runLater</w:t>
+      </w:r>
+      <w:r>
+        <w:t>(() -&gt; label2.setText("Label 2: " + System.</w:t>
+      </w:r>
+      <w:r>
+        <w:rPr>
+          <w:i/>
+          <w:iCs/>
+        </w:rPr>
+        <w:t>currentTimeMillis</w:t>
+      </w:r>
+      <w:r>
+        <w:t>()));</w:t>
+      </w:r>
+      <w:r>
+        <w:br/>
+        <w:t xml:space="preserve">        }, 0, 2, TimeUnit.</w:t>
+      </w:r>
+      <w:r>
+        <w:rPr>
+          <w:i/>
+          <w:iCs/>
+        </w:rPr>
+        <w:t>SECONDS</w:t>
+      </w:r>
+      <w:r>
+        <w:t>);</w:t>
+      </w:r>
+      <w:r>
+        <w:br/>
+        <w:t xml:space="preserve">    }</w:t>
+      </w:r>
+      <w:r>
+        <w:br/>
+      </w:r>
+      <w:r>
+        <w:br/>
+        <w:t xml:space="preserve">    public void leallit() {</w:t>
+      </w:r>
+      <w:r>
+        <w:br/>
+        <w:t xml:space="preserve">        if (futtato != null) {</w:t>
+      </w:r>
+      <w:r>
+        <w:br/>
+        <w:t xml:space="preserve">            futtato.shutdown();</w:t>
+      </w:r>
+      <w:r>
+        <w:br/>
+        <w:t xml:space="preserve">        }</w:t>
+      </w:r>
+      <w:r>
+        <w:br/>
+        <w:t xml:space="preserve">    }</w:t>
+      </w:r>
+    </w:p>
+    <w:p>
+      <w:r>
+        <w:t>Megvalósulása:</w:t>
+      </w:r>
+    </w:p>
+    <w:p>
+      <w:r>
+        <w:drawing>
+          <wp:inline distT="0" distB="0" distL="0" distR="0" wp14:anchorId="2AD96763" wp14:editId="434F1347">
+            <wp:extent cx="5760720" cy="4170045"/>
+            <wp:effectExtent l="0" t="0" r="0" b="1905"/>
+            <wp:docPr id="643998710" name="Kép 1" descr="A képen szöveg, képernyőkép, szoftver, számítógép látható&#10;&#10;Automatikusan generált leírás"/>
+            <wp:cNvGraphicFramePr>
+              <a:graphicFrameLocks xmlns:a="http://schemas.openxmlformats.org/drawingml/2006/main" noChangeAspect="1"/>
+            </wp:cNvGraphicFramePr>
+            <a:graphic xmlns:a="http://schemas.openxmlformats.org/drawingml/2006/main">
+              <a:graphicData uri="http://schemas.openxmlformats.org/drawingml/2006/picture">
+                <pic:pic xmlns:pic="http://schemas.openxmlformats.org/drawingml/2006/picture">
+                  <pic:nvPicPr>
+                    <pic:cNvPr id="643998710" name="Kép 1" descr="A képen szöveg, képernyőkép, szoftver, számítógép látható&#10;&#10;Automatikusan generált leírás"/>
+                    <pic:cNvPicPr/>
+                  </pic:nvPicPr>
+                  <pic:blipFill>
+                    <a:blip r:embed="rId16"/>
+                    <a:stretch>
+                      <a:fillRect/>
+                    </a:stretch>
+                  </pic:blipFill>
+                  <pic:spPr>
+                    <a:xfrm>
+                      <a:off x="0" y="0"/>
+                      <a:ext cx="5760720" cy="4170045"/>
+                    </a:xfrm>
+                    <a:prstGeom prst="rect">
+                      <a:avLst/>
+                    </a:prstGeom>
+                  </pic:spPr>
+                </pic:pic>
+              </a:graphicData>
+            </a:graphic>
+          </wp:inline>
+        </w:drawing>
+      </w:r>
+    </w:p>
+    <w:p>
       <w:pPr>
         <w:pStyle w:val="Cmsor2"/>
         <w:numPr>
@@ -2786,6 +3273,7 @@
         </w:numPr>
       </w:pPr>
       <w:r>
+        <w:lastRenderedPageBreak/>
         <w:t>Forex menü</w:t>
       </w:r>
     </w:p>

</xml_diff>